<commit_message>
more udpates to getting started
</commit_message>
<xml_diff>
--- a/docs/ChargedUp2023_Code_GettingStarted.docx
+++ b/docs/ChargedUp2023_Code_GettingStarted.docx
@@ -2715,10 +2715,10 @@
         </w:rPr>
         <w:lastRenderedPageBreak/>
         <w:drawing>
-          <wp:inline distT="0" distB="0" distL="0" distR="0" wp14:anchorId="6166D9A0" wp14:editId="68ECE29E">
-            <wp:extent cx="5943600" cy="1435100"/>
-            <wp:effectExtent l="0" t="0" r="0" b="0"/>
-            <wp:docPr id="6" name="Picture 6"/>
+          <wp:inline distT="0" distB="0" distL="0" distR="0" wp14:anchorId="411C194D" wp14:editId="11EAB1E3">
+            <wp:extent cx="5939790" cy="980440"/>
+            <wp:effectExtent l="0" t="0" r="3810" b="0"/>
+            <wp:docPr id="13" name="Picture 13"/>
             <wp:cNvGraphicFramePr>
               <a:graphicFrameLocks xmlns:a="http://schemas.openxmlformats.org/drawingml/2006/main" noChangeAspect="1"/>
             </wp:cNvGraphicFramePr>
@@ -2726,7 +2726,7 @@
               <a:graphicData uri="http://schemas.openxmlformats.org/drawingml/2006/picture">
                 <pic:pic xmlns:pic="http://schemas.openxmlformats.org/drawingml/2006/picture">
                   <pic:nvPicPr>
-                    <pic:cNvPr id="0" name="Picture 3"/>
+                    <pic:cNvPr id="0" name="Picture 1"/>
                     <pic:cNvPicPr>
                       <a:picLocks noChangeAspect="1" noChangeArrowheads="1"/>
                     </pic:cNvPicPr>
@@ -2747,7 +2747,7 @@
                   <pic:spPr bwMode="auto">
                     <a:xfrm>
                       <a:off x="0" y="0"/>
-                      <a:ext cx="5943600" cy="1435100"/>
+                      <a:ext cx="5939790" cy="980440"/>
                     </a:xfrm>
                     <a:prstGeom prst="rect">
                       <a:avLst/>
@@ -2964,7 +2964,6 @@
       </w:pPr>
       <w:bookmarkStart w:id="7" w:name="_Hlk93157286"/>
       <w:r>
-        <w:lastRenderedPageBreak/>
         <w:t>Make s</w:t>
       </w:r>
       <w:bookmarkEnd w:id="7"/>
@@ -2986,6 +2985,7 @@
         </w:rPr>
       </w:pPr>
       <w:r>
+        <w:lastRenderedPageBreak/>
         <w:t xml:space="preserve">For more info see: </w:t>
       </w:r>
       <w:hyperlink r:id="rId59" w:history="1">

</xml_diff>

<commit_message>
update a change try to see if I can still merge direct to main
</commit_message>
<xml_diff>
--- a/docs/ChargedUp2023_Code_GettingStarted.docx
+++ b/docs/ChargedUp2023_Code_GettingStarted.docx
@@ -793,7 +793,15 @@
     </w:p>
     <w:p>
       <w:r>
-        <w:t>The steps below generally outline the requirements for your development computer.  Follow the directions to install and properly configure your computer.  Because some of the subsystems and control code will be developed throughout the FRC season, check back with this guide to get the latest instructions on how to setup your computer.</w:t>
+        <w:t xml:space="preserve">The steps below generally outline the requirements for your development computer.  Follow the directions to install and properly configure your computer.  Because some of the subsystems and control code will be developed throughout the FRC season, check back with this guide to get the latest instructions on how to </w:t>
+      </w:r>
+      <w:proofErr w:type="gramStart"/>
+      <w:r>
+        <w:t>setup</w:t>
+      </w:r>
+      <w:proofErr w:type="gramEnd"/>
+      <w:r>
+        <w:t xml:space="preserve"> your computer.</w:t>
       </w:r>
     </w:p>
     <w:p>
@@ -923,8 +931,21 @@
           <w:numId w:val="7"/>
         </w:numPr>
       </w:pPr>
-      <w:r>
-        <w:t>WPILib / VS Code – this one takes a while</w:t>
+      <w:proofErr w:type="spellStart"/>
+      <w:r>
+        <w:t>WPILib</w:t>
+      </w:r>
+      <w:proofErr w:type="spellEnd"/>
+      <w:r>
+        <w:t xml:space="preserve"> / VS Code – </w:t>
+      </w:r>
+      <w:proofErr w:type="gramStart"/>
+      <w:r>
+        <w:t>this one takes</w:t>
+      </w:r>
+      <w:proofErr w:type="gramEnd"/>
+      <w:r>
+        <w:t xml:space="preserve"> a while</w:t>
       </w:r>
     </w:p>
     <w:p>
@@ -956,7 +977,10 @@
         <w:t xml:space="preserve">For </w:t>
       </w:r>
       <w:r>
-        <w:t>2023</w:t>
+        <w:t>202</w:t>
+      </w:r>
+      <w:r>
+        <w:t>2</w:t>
       </w:r>
       <w:r>
         <w:t xml:space="preserve"> season </w:t>
@@ -980,7 +1004,10 @@
         <w:t>v</w:t>
       </w:r>
       <w:r>
-        <w:t>2023</w:t>
+        <w:t>202</w:t>
+      </w:r>
+      <w:r>
+        <w:t>2</w:t>
       </w:r>
       <w:r>
         <w:t xml:space="preserve">.4.1: </w:t>
@@ -990,19 +1017,7 @@
           <w:rPr>
             <w:rStyle w:val="Hyperlink"/>
           </w:rPr>
-          <w:t>https://github.com/wpilibsuite/allwpilib/releases/tag/v</w:t>
-        </w:r>
-        <w:r>
-          <w:rPr>
-            <w:rStyle w:val="Hyperlink"/>
-          </w:rPr>
-          <w:t>2023</w:t>
-        </w:r>
-        <w:r>
-          <w:rPr>
-            <w:rStyle w:val="Hyperlink"/>
-          </w:rPr>
-          <w:t>.4.1</w:t>
+          <w:t>https://github.com/wpilibsuite/allwpilib/releases/tag/v2022.4.1</w:t>
         </w:r>
       </w:hyperlink>
     </w:p>
@@ -1018,7 +1033,10 @@
         <w:t>v</w:t>
       </w:r>
       <w:r>
-        <w:t>2023</w:t>
+        <w:t>202</w:t>
+      </w:r>
+      <w:r>
+        <w:t>2</w:t>
       </w:r>
       <w:r>
         <w:t xml:space="preserve">.2.1: </w:t>
@@ -1028,19 +1046,7 @@
           <w:rPr>
             <w:rStyle w:val="Hyperlink"/>
           </w:rPr>
-          <w:t>https://github.com/wpilibsuite/allwpilib/releases/tag/v</w:t>
-        </w:r>
-        <w:r>
-          <w:rPr>
-            <w:rStyle w:val="Hyperlink"/>
-          </w:rPr>
-          <w:t>2023</w:t>
-        </w:r>
-        <w:r>
-          <w:rPr>
-            <w:rStyle w:val="Hyperlink"/>
-          </w:rPr>
-          <w:t>.2.1</w:t>
+          <w:t>https://github.com/wpilibsuite/allwpilib/releases/tag/v2022.2.1</w:t>
         </w:r>
       </w:hyperlink>
     </w:p>
@@ -1111,7 +1117,15 @@
         </w:numPr>
       </w:pPr>
       <w:r>
-        <w:t>Phoenix / CTRE (Cross The Road Electronics)</w:t>
+        <w:t xml:space="preserve">Phoenix / CTRE (Cross </w:t>
+      </w:r>
+      <w:proofErr w:type="gramStart"/>
+      <w:r>
+        <w:t>The</w:t>
+      </w:r>
+      <w:proofErr w:type="gramEnd"/>
+      <w:r>
+        <w:t xml:space="preserve"> Road Electronics)</w:t>
       </w:r>
     </w:p>
     <w:p>
@@ -1273,7 +1287,15 @@
         </w:numPr>
       </w:pPr>
       <w:r>
-        <w:t xml:space="preserve">REV Hardware Client install - </w:t>
+        <w:t xml:space="preserve">REV Hardware Client </w:t>
+      </w:r>
+      <w:proofErr w:type="gramStart"/>
+      <w:r>
+        <w:t>install</w:t>
+      </w:r>
+      <w:proofErr w:type="gramEnd"/>
+      <w:r>
+        <w:t xml:space="preserve"> - </w:t>
       </w:r>
       <w:hyperlink r:id="rId21" w:history="1">
         <w:r>
@@ -1361,10 +1383,18 @@
         <w:t>REV Java</w:t>
       </w:r>
       <w:r>
-        <w:t xml:space="preserve"> API - java</w:t>
-      </w:r>
-      <w:r>
-        <w:t xml:space="preserve">doc - </w:t>
+        <w:t xml:space="preserve"> API - </w:t>
+      </w:r>
+      <w:proofErr w:type="spellStart"/>
+      <w:r>
+        <w:t>java</w:t>
+      </w:r>
+      <w:r>
+        <w:t>doc</w:t>
+      </w:r>
+      <w:proofErr w:type="spellEnd"/>
+      <w:r>
+        <w:t xml:space="preserve"> - </w:t>
       </w:r>
       <w:hyperlink r:id="rId25" w:history="1">
         <w:r>
@@ -1412,7 +1442,15 @@
         <w:t xml:space="preserve">Navigation Sensor / </w:t>
       </w:r>
       <w:r>
-        <w:t>Gyros / NavX MXP</w:t>
+        <w:t xml:space="preserve">Gyros / </w:t>
+      </w:r>
+      <w:proofErr w:type="spellStart"/>
+      <w:r>
+        <w:t>NavX</w:t>
+      </w:r>
+      <w:proofErr w:type="spellEnd"/>
+      <w:r>
+        <w:t xml:space="preserve"> MXP</w:t>
       </w:r>
     </w:p>
     <w:p>
@@ -1443,9 +1481,14 @@
           <w:numId w:val="7"/>
         </w:numPr>
       </w:pPr>
+      <w:proofErr w:type="spellStart"/>
       <w:r>
         <w:lastRenderedPageBreak/>
-        <w:t xml:space="preserve">NavX page - </w:t>
+        <w:t>NavX</w:t>
+      </w:r>
+      <w:proofErr w:type="spellEnd"/>
+      <w:r>
+        <w:t xml:space="preserve"> page - </w:t>
       </w:r>
       <w:hyperlink r:id="rId28" w:history="1">
         <w:r>
@@ -1597,8 +1640,13 @@
       <w:r>
         <w:t xml:space="preserve">All members of the ‘coding’ team are expected to be familiar with the </w:t>
       </w:r>
-      <w:r>
-        <w:t xml:space="preserve">command based </w:t>
+      <w:proofErr w:type="gramStart"/>
+      <w:r>
+        <w:t>command based</w:t>
+      </w:r>
+      <w:proofErr w:type="gramEnd"/>
+      <w:r>
+        <w:t xml:space="preserve"> </w:t>
       </w:r>
       <w:r>
         <w:t xml:space="preserve">programming model described </w:t>
@@ -1709,7 +1757,15 @@
     </w:p>
     <w:p>
       <w:r>
-        <w:t>All members of the ‘coding’ team are encouraged to learn more about the command based programming model.</w:t>
+        <w:t xml:space="preserve">All members of the ‘coding’ team are encouraged to learn more about the </w:t>
+      </w:r>
+      <w:proofErr w:type="gramStart"/>
+      <w:r>
+        <w:t>command based</w:t>
+      </w:r>
+      <w:proofErr w:type="gramEnd"/>
+      <w:r>
+        <w:t xml:space="preserve"> programming model.</w:t>
       </w:r>
     </w:p>
     <w:p>
@@ -1961,7 +2017,15 @@
     </w:p>
     <w:p>
       <w:r>
-        <w:t>To get access to the Java codebase that the team will be building, writing and contributing to everyone will need to learn how to use a source code control system.  This system will help all team members efficiently be able to keep track of their individual changes and generally keep us all organized.  Although not explicitly required to adjust source code, the steps below should generally be completed after your computer software setup from the previous section is complete.</w:t>
+        <w:t xml:space="preserve">To get access to the Java codebase that the team will be building, </w:t>
+      </w:r>
+      <w:proofErr w:type="gramStart"/>
+      <w:r>
+        <w:t>writing</w:t>
+      </w:r>
+      <w:proofErr w:type="gramEnd"/>
+      <w:r>
+        <w:t xml:space="preserve"> and contributing to everyone will need to learn how to use a source code control system.  This system will help all team members efficiently be able to keep track of their individual changes and generally keep us all organized.  Although not explicitly required to adjust source code, the steps below should generally be completed after your computer software setup from the previous section is complete.</w:t>
       </w:r>
     </w:p>
     <w:p>
@@ -2201,8 +2265,13 @@
           <w:numId w:val="2"/>
         </w:numPr>
       </w:pPr>
-      <w:r>
-        <w:t>cmd line method</w:t>
+      <w:proofErr w:type="spellStart"/>
+      <w:r>
+        <w:t>cmd</w:t>
+      </w:r>
+      <w:proofErr w:type="spellEnd"/>
+      <w:r>
+        <w:t xml:space="preserve"> line method</w:t>
       </w:r>
     </w:p>
     <w:p>
@@ -2319,7 +2388,15 @@
       </w:pPr>
       <w:bookmarkStart w:id="6" w:name="_Toc93157946"/>
       <w:r>
-        <w:t>GitHub Checkin Instructions</w:t>
+        <w:t xml:space="preserve">GitHub </w:t>
+      </w:r>
+      <w:proofErr w:type="spellStart"/>
+      <w:r>
+        <w:t>Checkin</w:t>
+      </w:r>
+      <w:proofErr w:type="spellEnd"/>
+      <w:r>
+        <w:t xml:space="preserve"> Instructions</w:t>
       </w:r>
       <w:bookmarkEnd w:id="6"/>
     </w:p>
@@ -2346,18 +2423,20 @@
         <w:t>2023</w:t>
       </w:r>
       <w:r>
-        <w:t xml:space="preserve"> season.  The main branch of this repo will represent the code that should go on the robot for integration, practice and competitions.  Using a centralized place for the code is critical so that various team members have access to the most up-to-date functionality even when other team members are not present.</w:t>
-      </w:r>
-    </w:p>
-    <w:p>
-      <w:r>
-        <w:t>Note: Where screen shots below list ‘Team4682Bravebots’ and ‘RapidRact2022’ the terms should be replaced with ‘</w:t>
-      </w:r>
-      <w:r>
-        <w:t>Team4682</w:t>
-      </w:r>
-      <w:r>
-        <w:t>CyBears’ and ‘ChargedUp2023’ respectively.</w:t>
+        <w:t xml:space="preserve"> season.  The main branch of this repo will represent the code that should go on the robot for integration, </w:t>
+      </w:r>
+      <w:proofErr w:type="gramStart"/>
+      <w:r>
+        <w:t>practice</w:t>
+      </w:r>
+      <w:proofErr w:type="gramEnd"/>
+      <w:r>
+        <w:t xml:space="preserve"> and competitions.  Using a centralized place for the code is critical so that various team members have access to the most up-to-date functionality even when other team members are not present.</w:t>
+      </w:r>
+    </w:p>
+    <w:p>
+      <w:r>
+        <w:t>Note: Where screen shots below list ‘Team4682Bravebots’ and ‘RapidRact2022’ the terms should be replaced with ‘Team4682CyBears’ and ‘ChargedUp2023’ respectively.</w:t>
       </w:r>
     </w:p>
     <w:p>
@@ -2471,6 +2550,9 @@
     </w:p>
     <w:p>
       <w:r>
+        <w:rPr>
+          <w:noProof/>
+        </w:rPr>
         <w:drawing>
           <wp:inline distT="0" distB="0" distL="0" distR="0" wp14:anchorId="643FD8AF" wp14:editId="00689562">
             <wp:extent cx="4934639" cy="1667108"/>
@@ -2573,7 +2655,15 @@
         </w:numPr>
       </w:pPr>
       <w:r>
-        <w:t>Update the source code and/or documents as appropriate (e.g., make your code changes, additions and removals)</w:t>
+        <w:t xml:space="preserve">Update the source code and/or documents as appropriate (e.g., make your code changes, </w:t>
+      </w:r>
+      <w:proofErr w:type="gramStart"/>
+      <w:r>
+        <w:t>additions</w:t>
+      </w:r>
+      <w:proofErr w:type="gramEnd"/>
+      <w:r>
+        <w:t xml:space="preserve"> and removals)</w:t>
       </w:r>
     </w:p>
     <w:p>
@@ -2585,7 +2675,15 @@
         </w:numPr>
       </w:pPr>
       <w:r>
-        <w:t>Then add your changes (at cmd line: git add)</w:t>
+        <w:t xml:space="preserve">Then add your changes (at </w:t>
+      </w:r>
+      <w:proofErr w:type="spellStart"/>
+      <w:r>
+        <w:t>cmd</w:t>
+      </w:r>
+      <w:proofErr w:type="spellEnd"/>
+      <w:r>
+        <w:t xml:space="preserve"> line: git add)</w:t>
       </w:r>
     </w:p>
     <w:p>
@@ -2639,7 +2737,15 @@
         </w:numPr>
       </w:pPr>
       <w:r>
-        <w:t>Then commit your changes (at cmd line: git commit -m “&lt;your message here about what your change is about”)</w:t>
+        <w:t xml:space="preserve">Then commit your changes (at </w:t>
+      </w:r>
+      <w:proofErr w:type="spellStart"/>
+      <w:r>
+        <w:t>cmd</w:t>
+      </w:r>
+      <w:proofErr w:type="spellEnd"/>
+      <w:r>
+        <w:t xml:space="preserve"> line: git commit -m “&lt;your message here about what your change is about”)</w:t>
       </w:r>
     </w:p>
     <w:p>
@@ -2993,7 +3099,21 @@
           <w:rPr>
             <w:rStyle w:val="Hyperlink"/>
           </w:rPr>
-          <w:t>How To Resolve Merge Conflicts in Git {Step-by-Step Guide} (phoenixnap.com)</w:t>
+          <w:t xml:space="preserve">How </w:t>
+        </w:r>
+        <w:proofErr w:type="gramStart"/>
+        <w:r>
+          <w:rPr>
+            <w:rStyle w:val="Hyperlink"/>
+          </w:rPr>
+          <w:t>To</w:t>
+        </w:r>
+        <w:proofErr w:type="gramEnd"/>
+        <w:r>
+          <w:rPr>
+            <w:rStyle w:val="Hyperlink"/>
+          </w:rPr>
+          <w:t xml:space="preserve"> Resolve Merge Conflicts in Git {Step-by-Step Guide} (phoenixnap.com)</w:t>
         </w:r>
       </w:hyperlink>
     </w:p>
@@ -3021,7 +3141,15 @@
         <w:t xml:space="preserve"> by pushing updates to the feature branch </w:t>
       </w:r>
       <w:r>
-        <w:t xml:space="preserve">in a similar way as in </w:t>
+        <w:t xml:space="preserve">in a similar way </w:t>
+      </w:r>
+      <w:proofErr w:type="gramStart"/>
+      <w:r>
+        <w:t>as</w:t>
+      </w:r>
+      <w:proofErr w:type="gramEnd"/>
+      <w:r>
+        <w:t xml:space="preserve"> in </w:t>
       </w:r>
       <w:r>
         <w:t xml:space="preserve">step </w:t>
@@ -3269,7 +3397,15 @@
         </w:numPr>
       </w:pPr>
       <w:r>
-        <w:t>Integration test the main branch code on the robot</w:t>
+        <w:t xml:space="preserve">Integration </w:t>
+      </w:r>
+      <w:proofErr w:type="gramStart"/>
+      <w:r>
+        <w:t>test</w:t>
+      </w:r>
+      <w:proofErr w:type="gramEnd"/>
+      <w:r>
+        <w:t xml:space="preserve"> the main branch code on the robot</w:t>
       </w:r>
     </w:p>
     <w:p>
@@ -3360,7 +3496,15 @@
         </w:numPr>
       </w:pPr>
       <w:r>
-        <w:t>You are done – now get to work on the next thing you have to do!!!</w:t>
+        <w:t xml:space="preserve">You are done – now get to work on the next thing you </w:t>
+      </w:r>
+      <w:proofErr w:type="gramStart"/>
+      <w:r>
+        <w:t>have to</w:t>
+      </w:r>
+      <w:proofErr w:type="gramEnd"/>
+      <w:r>
+        <w:t xml:space="preserve"> do!!!</w:t>
       </w:r>
     </w:p>
     <w:p>

</xml_diff>

<commit_message>
Update to getting started guide based on 2023 changes/updates found so far.
</commit_message>
<xml_diff>
--- a/docs/ChargedUp2023_Code_GettingStarted.docx
+++ b/docs/ChargedUp2023_Code_GettingStarted.docx
@@ -880,6 +880,16 @@
         </w:numPr>
       </w:pPr>
       <w:r>
+        <w:rPr>
+          <w:b/>
+          <w:bCs/>
+        </w:rPr>
+        <w:t>OPTIONAL</w:t>
+      </w:r>
+      <w:r>
+        <w:t xml:space="preserve"> - </w:t>
+      </w:r>
+      <w:r>
         <w:t xml:space="preserve">Java - </w:t>
       </w:r>
       <w:hyperlink r:id="rId9" w:history="1">
@@ -961,7 +971,19 @@
           <w:rPr>
             <w:rStyle w:val="Hyperlink"/>
           </w:rPr>
-          <w:t>https://docs.wpilib.org/en/stable/docs/zero-to-robot/step-2/wpilib-setup.html</w:t>
+          <w:t>https://docs.wpilib.org/en/stable/docs</w:t>
+        </w:r>
+        <w:r>
+          <w:rPr>
+            <w:rStyle w:val="Hyperlink"/>
+          </w:rPr>
+          <w:t>/</w:t>
+        </w:r>
+        <w:r>
+          <w:rPr>
+            <w:rStyle w:val="Hyperlink"/>
+          </w:rPr>
+          <w:t>zero-to-robot/step-2/wpilib-setup.html</w:t>
         </w:r>
       </w:hyperlink>
     </w:p>
@@ -974,22 +996,13 @@
         </w:numPr>
       </w:pPr>
       <w:r>
-        <w:t xml:space="preserve">For </w:t>
-      </w:r>
-      <w:r>
-        <w:t>202</w:t>
-      </w:r>
-      <w:r>
-        <w:t>2</w:t>
-      </w:r>
-      <w:r>
-        <w:t xml:space="preserve"> season </w:t>
-      </w:r>
-      <w:r>
-        <w:t>–</w:t>
-      </w:r>
-      <w:r>
-        <w:t xml:space="preserve"> </w:t>
+        <w:t>For 202</w:t>
+      </w:r>
+      <w:r>
+        <w:t>3</w:t>
+      </w:r>
+      <w:r>
+        <w:t xml:space="preserve"> season – </w:t>
       </w:r>
     </w:p>
     <w:p>
@@ -1001,7 +1014,37 @@
         </w:numPr>
       </w:pPr>
       <w:r>
-        <w:t>v</w:t>
+        <w:t xml:space="preserve">V2023.1.1: </w:t>
+      </w:r>
+      <w:hyperlink r:id="rId12" w:history="1">
+        <w:r>
+          <w:rPr>
+            <w:rStyle w:val="Hyperlink"/>
+          </w:rPr>
+          <w:t>https://github.com/wpilibsuite/allwpilib/releases/tag/v2023.1.1</w:t>
+        </w:r>
+      </w:hyperlink>
+    </w:p>
+    <w:p>
+      <w:pPr>
+        <w:pStyle w:val="ListParagraph"/>
+        <w:numPr>
+          <w:ilvl w:val="1"/>
+          <w:numId w:val="7"/>
+        </w:numPr>
+      </w:pPr>
+      <w:r>
+        <w:rPr>
+          <w:b/>
+          <w:bCs/>
+        </w:rPr>
+        <w:t>OLD</w:t>
+      </w:r>
+      <w:r>
+        <w:t xml:space="preserve"> </w:t>
+      </w:r>
+      <w:r>
+        <w:t xml:space="preserve">For </w:t>
       </w:r>
       <w:r>
         <w:t>202</w:t>
@@ -1010,16 +1053,14 @@
         <w:t>2</w:t>
       </w:r>
       <w:r>
-        <w:t xml:space="preserve">.4.1: </w:t>
-      </w:r>
-      <w:hyperlink r:id="rId12" w:history="1">
-        <w:r>
-          <w:rPr>
-            <w:rStyle w:val="Hyperlink"/>
-          </w:rPr>
-          <w:t>https://github.com/wpilibsuite/allwpilib/releases/tag/v2022.4.1</w:t>
-        </w:r>
-      </w:hyperlink>
+        <w:t xml:space="preserve"> season </w:t>
+      </w:r>
+      <w:r>
+        <w:t>–</w:t>
+      </w:r>
+      <w:r>
+        <w:t xml:space="preserve"> </w:t>
+      </w:r>
     </w:p>
     <w:p>
       <w:pPr>
@@ -1039,14 +1080,14 @@
         <w:t>2</w:t>
       </w:r>
       <w:r>
-        <w:t xml:space="preserve">.2.1: </w:t>
+        <w:t xml:space="preserve">.4.1: </w:t>
       </w:r>
       <w:hyperlink r:id="rId13" w:history="1">
         <w:r>
           <w:rPr>
             <w:rStyle w:val="Hyperlink"/>
           </w:rPr>
-          <w:t>https://github.com/wpilibsuite/allwpilib/releases/tag/v2022.2.1</w:t>
+          <w:t>https://github.com/wpilibsuite/allwpilib/releases/tag/v2022.4.1</w:t>
         </w:r>
       </w:hyperlink>
     </w:p>
@@ -1059,23 +1100,23 @@
         </w:numPr>
       </w:pPr>
       <w:r>
-        <w:t>OLD v</w:t>
-      </w:r>
-      <w:r>
-        <w:t>2021</w:t>
-      </w:r>
-      <w:r>
-        <w:t>.3.1</w:t>
-      </w:r>
-      <w:r>
-        <w:t xml:space="preserve"> can also be installed from - </w:t>
+        <w:t>v</w:t>
+      </w:r>
+      <w:r>
+        <w:t>202</w:t>
+      </w:r>
+      <w:r>
+        <w:t>2</w:t>
+      </w:r>
+      <w:r>
+        <w:t xml:space="preserve">.2.1: </w:t>
       </w:r>
       <w:hyperlink r:id="rId14" w:history="1">
         <w:r>
           <w:rPr>
             <w:rStyle w:val="Hyperlink"/>
           </w:rPr>
-          <w:t>https://github.com/wpilibsuite/allwpilib/releases/tag/v2021.3.1</w:t>
+          <w:t>https://github.com/wpilibsuite/allwpilib/releases/tag/v2022.2.1</w:t>
         </w:r>
       </w:hyperlink>
     </w:p>
@@ -1096,127 +1137,6 @@
         <w:pStyle w:val="ListParagraph"/>
         <w:numPr>
           <w:ilvl w:val="1"/>
-          <w:numId w:val="7"/>
-        </w:numPr>
-      </w:pPr>
-      <w:hyperlink r:id="rId15" w:history="1">
-        <w:r>
-          <w:rPr>
-            <w:rStyle w:val="Hyperlink"/>
-          </w:rPr>
-          <w:t>https://docs.wpilib.org/en/stable/docs/software/vscode-overview/3rd-party-libraries.html</w:t>
-        </w:r>
-      </w:hyperlink>
-    </w:p>
-    <w:p>
-      <w:pPr>
-        <w:pStyle w:val="ListParagraph"/>
-        <w:numPr>
-          <w:ilvl w:val="0"/>
-          <w:numId w:val="7"/>
-        </w:numPr>
-      </w:pPr>
-      <w:r>
-        <w:t xml:space="preserve">Phoenix / CTRE (Cross </w:t>
-      </w:r>
-      <w:proofErr w:type="gramStart"/>
-      <w:r>
-        <w:t>The</w:t>
-      </w:r>
-      <w:proofErr w:type="gramEnd"/>
-      <w:r>
-        <w:t xml:space="preserve"> Road Electronics)</w:t>
-      </w:r>
-    </w:p>
-    <w:p>
-      <w:pPr>
-        <w:pStyle w:val="ListParagraph"/>
-        <w:numPr>
-          <w:ilvl w:val="1"/>
-          <w:numId w:val="7"/>
-        </w:numPr>
-      </w:pPr>
-      <w:r>
-        <w:t>Library / Tool Install</w:t>
-      </w:r>
-      <w:r>
-        <w:t xml:space="preserve"> (e.g., Phoenix Tuner)</w:t>
-      </w:r>
-    </w:p>
-    <w:p>
-      <w:pPr>
-        <w:pStyle w:val="ListParagraph"/>
-        <w:numPr>
-          <w:ilvl w:val="2"/>
-          <w:numId w:val="7"/>
-        </w:numPr>
-      </w:pPr>
-      <w:hyperlink r:id="rId16" w:history="1">
-        <w:r>
-          <w:rPr>
-            <w:rStyle w:val="Hyperlink"/>
-          </w:rPr>
-          <w:t>https://github.com/CrossTheRoadElec/Phoenix-Releases/releases</w:t>
-        </w:r>
-      </w:hyperlink>
-      <w:r>
-        <w:t xml:space="preserve"> </w:t>
-      </w:r>
-    </w:p>
-    <w:p>
-      <w:pPr>
-        <w:pStyle w:val="ListParagraph"/>
-        <w:numPr>
-          <w:ilvl w:val="1"/>
-          <w:numId w:val="7"/>
-        </w:numPr>
-      </w:pPr>
-      <w:r>
-        <w:t>Documentation</w:t>
-      </w:r>
-    </w:p>
-    <w:p>
-      <w:pPr>
-        <w:pStyle w:val="ListParagraph"/>
-        <w:numPr>
-          <w:ilvl w:val="2"/>
-          <w:numId w:val="7"/>
-        </w:numPr>
-      </w:pPr>
-      <w:hyperlink r:id="rId17" w:history="1">
-        <w:r>
-          <w:rPr>
-            <w:rStyle w:val="Hyperlink"/>
-          </w:rPr>
-          <w:t>https://docs.ctre-phoenix.com/en/stable/ch05a_CppJava.html</w:t>
-        </w:r>
-      </w:hyperlink>
-    </w:p>
-    <w:p>
-      <w:pPr>
-        <w:pStyle w:val="ListParagraph"/>
-        <w:numPr>
-          <w:ilvl w:val="3"/>
-          <w:numId w:val="7"/>
-        </w:numPr>
-      </w:pPr>
-      <w:r>
-        <w:t xml:space="preserve">Example: </w:t>
-      </w:r>
-      <w:hyperlink r:id="rId18" w:anchor="phoenix-c-java-api-documentation" w:history="1">
-        <w:r>
-          <w:rPr>
-            <w:rStyle w:val="Hyperlink"/>
-          </w:rPr>
-          <w:t>https://docs.ctre-phoenix.com/en/stable/ch23_AddResource.html#phoenix-c-java-api-documentation</w:t>
-        </w:r>
-      </w:hyperlink>
-    </w:p>
-    <w:p>
-      <w:pPr>
-        <w:pStyle w:val="ListParagraph"/>
-        <w:numPr>
-          <w:ilvl w:val="2"/>
           <w:numId w:val="7"/>
         </w:numPr>
         <w:rPr>
@@ -1225,12 +1145,24 @@
           <w:u w:val="none"/>
         </w:rPr>
       </w:pPr>
-      <w:hyperlink r:id="rId19" w:history="1">
-        <w:r>
-          <w:rPr>
-            <w:rStyle w:val="Hyperlink"/>
-          </w:rPr>
-          <w:t>https://store.ctr-electronics.com/content/api/java/html/index.html</w:t>
+      <w:hyperlink r:id="rId15" w:history="1">
+        <w:r>
+          <w:rPr>
+            <w:rStyle w:val="Hyperlink"/>
+          </w:rPr>
+          <w:t>https://docs.wpilib.org/en/st</w:t>
+        </w:r>
+        <w:r>
+          <w:rPr>
+            <w:rStyle w:val="Hyperlink"/>
+          </w:rPr>
+          <w:t>a</w:t>
+        </w:r>
+        <w:r>
+          <w:rPr>
+            <w:rStyle w:val="Hyperlink"/>
+          </w:rPr>
+          <w:t>ble/docs/software/vscode-overview/3rd-party-libraries.html</w:t>
         </w:r>
       </w:hyperlink>
     </w:p>
@@ -1243,7 +1175,7 @@
         </w:numPr>
       </w:pPr>
       <w:r>
-        <w:t>Firmware</w:t>
+        <w:t xml:space="preserve">For 2023 season </w:t>
       </w:r>
     </w:p>
     <w:p>
@@ -1254,14 +1186,89 @@
           <w:numId w:val="7"/>
         </w:numPr>
       </w:pPr>
-      <w:hyperlink r:id="rId20" w:history="1">
-        <w:r>
-          <w:rPr>
-            <w:rStyle w:val="Hyperlink"/>
-          </w:rPr>
-          <w:t>https://github.com/CrossTheRoadElec/Phoenix-Releases/blob/master/ctr-device-firmware.zip?raw=true</w:t>
-        </w:r>
-      </w:hyperlink>
+      <w:r>
+        <w:t xml:space="preserve">CTRE – </w:t>
+      </w:r>
+    </w:p>
+    <w:p>
+      <w:pPr>
+        <w:pStyle w:val="ListParagraph"/>
+        <w:numPr>
+          <w:ilvl w:val="3"/>
+          <w:numId w:val="7"/>
+        </w:numPr>
+      </w:pPr>
+      <w:r>
+        <w:t>Phoenix (v5): https://maven.ctr-electronics.com/release/com/ctre/phoenix/Phoenix5-frc2023-latest.json</w:t>
+      </w:r>
+    </w:p>
+    <w:p>
+      <w:pPr>
+        <w:pStyle w:val="ListParagraph"/>
+        <w:numPr>
+          <w:ilvl w:val="3"/>
+          <w:numId w:val="7"/>
+        </w:numPr>
+      </w:pPr>
+      <w:r>
+        <w:t>Phoenix (Pro): https://maven.ctr-electronics.com/release/com/ctre/phoenixpro/PhoenixPro-frc2023-latest.json</w:t>
+      </w:r>
+    </w:p>
+    <w:p>
+      <w:pPr>
+        <w:pStyle w:val="ListParagraph"/>
+        <w:numPr>
+          <w:ilvl w:val="3"/>
+          <w:numId w:val="7"/>
+        </w:numPr>
+      </w:pPr>
+      <w:r>
+        <w:t>Phoenix (Pro and v5): https://maven.ctr-electronics.com/release/com/ctre/phoenixpro/PhoenixProAnd5-frc2023-latest.json</w:t>
+      </w:r>
+    </w:p>
+    <w:p>
+      <w:pPr>
+        <w:pStyle w:val="ListParagraph"/>
+        <w:numPr>
+          <w:ilvl w:val="2"/>
+          <w:numId w:val="7"/>
+        </w:numPr>
+      </w:pPr>
+      <w:r>
+        <w:t xml:space="preserve">REV - </w:t>
+      </w:r>
+      <w:r>
+        <w:t>https://software-metadata.revrobotics.com/REVLib-2023.json</w:t>
+      </w:r>
+    </w:p>
+    <w:p>
+      <w:pPr>
+        <w:pStyle w:val="ListParagraph"/>
+        <w:numPr>
+          <w:ilvl w:val="2"/>
+          <w:numId w:val="7"/>
+        </w:numPr>
+      </w:pPr>
+      <w:r>
+        <w:rPr>
+          <w:b/>
+          <w:bCs/>
+        </w:rPr>
+        <w:t xml:space="preserve">Kaui - </w:t>
+      </w:r>
+      <w:r>
+        <w:rPr>
+          <w:b/>
+          <w:bCs/>
+        </w:rPr>
+        <w:t>[HELP] -</w:t>
+      </w:r>
+      <w:r>
+        <w:t xml:space="preserve"> </w:t>
+      </w:r>
+      <w:r>
+        <w:t>https://www.kauailabs.com/dist/frc/2022/navx_frc.json</w:t>
+      </w:r>
     </w:p>
     <w:p>
       <w:pPr>
@@ -1272,10 +1279,15 @@
         </w:numPr>
       </w:pPr>
       <w:r>
-        <w:t>SPARK</w:t>
-      </w:r>
-      <w:r>
-        <w:t xml:space="preserve"> Max and Neo motors</w:t>
+        <w:t xml:space="preserve">Phoenix / CTRE (Cross </w:t>
+      </w:r>
+      <w:proofErr w:type="gramStart"/>
+      <w:r>
+        <w:t>The</w:t>
+      </w:r>
+      <w:proofErr w:type="gramEnd"/>
+      <w:r>
+        <w:t xml:space="preserve"> Road Electronics)</w:t>
       </w:r>
     </w:p>
     <w:p>
@@ -1287,24 +1299,31 @@
         </w:numPr>
       </w:pPr>
       <w:r>
-        <w:t xml:space="preserve">REV Hardware Client </w:t>
-      </w:r>
-      <w:proofErr w:type="gramStart"/>
-      <w:r>
-        <w:t>install</w:t>
-      </w:r>
-      <w:proofErr w:type="gramEnd"/>
-      <w:r>
-        <w:t xml:space="preserve"> - </w:t>
-      </w:r>
-      <w:hyperlink r:id="rId21" w:history="1">
-        <w:r>
-          <w:rPr>
-            <w:rStyle w:val="Hyperlink"/>
-          </w:rPr>
-          <w:t>https://docs.revrobotics.com/sparkmax/rev-hardware-client/getting-started-with-the-rev-hardware-client</w:t>
+        <w:t>Library / Tool Install</w:t>
+      </w:r>
+      <w:r>
+        <w:t xml:space="preserve"> (e.g., Phoenix Tuner)</w:t>
+      </w:r>
+    </w:p>
+    <w:p>
+      <w:pPr>
+        <w:pStyle w:val="ListParagraph"/>
+        <w:numPr>
+          <w:ilvl w:val="2"/>
+          <w:numId w:val="7"/>
+        </w:numPr>
+      </w:pPr>
+      <w:hyperlink r:id="rId16" w:history="1">
+        <w:r>
+          <w:rPr>
+            <w:rStyle w:val="Hyperlink"/>
+          </w:rPr>
+          <w:t>https://github.com/CrossTheRoadElec/Phoenix-Releases/releases</w:t>
         </w:r>
       </w:hyperlink>
+      <w:r>
+        <w:t xml:space="preserve"> </w:t>
+      </w:r>
     </w:p>
     <w:p>
       <w:pPr>
@@ -1315,14 +1334,23 @@
         </w:numPr>
       </w:pPr>
       <w:r>
-        <w:t xml:space="preserve">Connecting a SPARK Max - </w:t>
-      </w:r>
-      <w:hyperlink r:id="rId22" w:history="1">
-        <w:r>
-          <w:rPr>
-            <w:rStyle w:val="Hyperlink"/>
-          </w:rPr>
-          <w:t>https://docs.revrobotics.com/rev-hardware-client/spark-max/connecting-a-spark-max</w:t>
+        <w:t>Documentation</w:t>
+      </w:r>
+    </w:p>
+    <w:p>
+      <w:pPr>
+        <w:pStyle w:val="ListParagraph"/>
+        <w:numPr>
+          <w:ilvl w:val="2"/>
+          <w:numId w:val="7"/>
+        </w:numPr>
+      </w:pPr>
+      <w:hyperlink r:id="rId17" w:history="1">
+        <w:r>
+          <w:rPr>
+            <w:rStyle w:val="Hyperlink"/>
+          </w:rPr>
+          <w:t>https://docs.ctre-phoenix.com/en/stable/ch05a_CppJava.html</w:t>
         </w:r>
       </w:hyperlink>
     </w:p>
@@ -1330,19 +1358,19 @@
       <w:pPr>
         <w:pStyle w:val="ListParagraph"/>
         <w:numPr>
-          <w:ilvl w:val="1"/>
+          <w:ilvl w:val="3"/>
           <w:numId w:val="7"/>
         </w:numPr>
       </w:pPr>
       <w:r>
-        <w:t xml:space="preserve">Updating a SPARK Max - </w:t>
-      </w:r>
-      <w:hyperlink r:id="rId23" w:history="1">
-        <w:r>
-          <w:rPr>
-            <w:rStyle w:val="Hyperlink"/>
-          </w:rPr>
-          <w:t>https://docs.revrobotics.com/rev-hardware-client/spark-max/updating-spark-max</w:t>
+        <w:t xml:space="preserve">Example: </w:t>
+      </w:r>
+      <w:hyperlink r:id="rId18" w:anchor="phoenix-c-java-api-documentation" w:history="1">
+        <w:r>
+          <w:rPr>
+            <w:rStyle w:val="Hyperlink"/>
+          </w:rPr>
+          <w:t>https://docs.ctre-phoenix.com/en/stable/ch23_AddResource.html#phoenix-c-java-api-documentation</w:t>
         </w:r>
       </w:hyperlink>
     </w:p>
@@ -1350,7 +1378,7 @@
       <w:pPr>
         <w:pStyle w:val="ListParagraph"/>
         <w:numPr>
-          <w:ilvl w:val="1"/>
+          <w:ilvl w:val="2"/>
           <w:numId w:val="7"/>
         </w:numPr>
         <w:rPr>
@@ -1359,15 +1387,12 @@
           <w:u w:val="none"/>
         </w:rPr>
       </w:pPr>
-      <w:r>
-        <w:t xml:space="preserve">Install instructions - </w:t>
-      </w:r>
-      <w:hyperlink r:id="rId24" w:anchor="java-api-installation-instructions" w:history="1">
-        <w:r>
-          <w:rPr>
-            <w:rStyle w:val="Hyperlink"/>
-          </w:rPr>
-          <w:t>https://docs.revrobotics.com/sparkmax/software-resources/spark-max-api-information#java-api-installation-instructions</w:t>
+      <w:hyperlink r:id="rId19" w:history="1">
+        <w:r>
+          <w:rPr>
+            <w:rStyle w:val="Hyperlink"/>
+          </w:rPr>
+          <w:t>https://store.ctr-electronics.com/content/api/java/html/index.html</w:t>
         </w:r>
       </w:hyperlink>
     </w:p>
@@ -1380,28 +1405,99 @@
         </w:numPr>
       </w:pPr>
       <w:r>
-        <w:t>REV Java</w:t>
-      </w:r>
-      <w:r>
-        <w:t xml:space="preserve"> API - </w:t>
-      </w:r>
-      <w:proofErr w:type="spellStart"/>
-      <w:r>
-        <w:t>java</w:t>
-      </w:r>
-      <w:r>
-        <w:t>doc</w:t>
-      </w:r>
-      <w:proofErr w:type="spellEnd"/>
-      <w:r>
-        <w:t xml:space="preserve"> - </w:t>
-      </w:r>
-      <w:hyperlink r:id="rId25" w:history="1">
-        <w:r>
-          <w:rPr>
-            <w:rStyle w:val="Hyperlink"/>
-          </w:rPr>
-          <w:t>https://codedocs.revrobotics.com/java/com/revrobotics/package-summary.html</w:t>
+        <w:t>Firmware</w:t>
+      </w:r>
+    </w:p>
+    <w:p>
+      <w:pPr>
+        <w:pStyle w:val="ListParagraph"/>
+        <w:numPr>
+          <w:ilvl w:val="2"/>
+          <w:numId w:val="7"/>
+        </w:numPr>
+      </w:pPr>
+      <w:hyperlink r:id="rId20" w:history="1">
+        <w:r>
+          <w:rPr>
+            <w:rStyle w:val="Hyperlink"/>
+          </w:rPr>
+          <w:t>https://github.com/CrossTheRoadElec/Phoenix-Releases/blob/master/ctr-device-firmware.zip?raw=true</w:t>
+        </w:r>
+      </w:hyperlink>
+    </w:p>
+    <w:p>
+      <w:pPr>
+        <w:pStyle w:val="ListParagraph"/>
+        <w:numPr>
+          <w:ilvl w:val="0"/>
+          <w:numId w:val="7"/>
+        </w:numPr>
+      </w:pPr>
+      <w:r>
+        <w:t>SPARK</w:t>
+      </w:r>
+      <w:r>
+        <w:t xml:space="preserve"> Max and Neo motors</w:t>
+      </w:r>
+    </w:p>
+    <w:p>
+      <w:pPr>
+        <w:pStyle w:val="ListParagraph"/>
+        <w:numPr>
+          <w:ilvl w:val="1"/>
+          <w:numId w:val="7"/>
+        </w:numPr>
+      </w:pPr>
+      <w:r>
+        <w:lastRenderedPageBreak/>
+        <w:t xml:space="preserve">REV Hardware Client install - </w:t>
+      </w:r>
+      <w:hyperlink r:id="rId21" w:history="1">
+        <w:r>
+          <w:rPr>
+            <w:rStyle w:val="Hyperlink"/>
+          </w:rPr>
+          <w:t>https://docs.revrobotics.com/sparkmax/rev-hardware-client/getting-started-with-the-rev-hardware-client</w:t>
+        </w:r>
+      </w:hyperlink>
+    </w:p>
+    <w:p>
+      <w:pPr>
+        <w:pStyle w:val="ListParagraph"/>
+        <w:numPr>
+          <w:ilvl w:val="1"/>
+          <w:numId w:val="7"/>
+        </w:numPr>
+      </w:pPr>
+      <w:r>
+        <w:t xml:space="preserve">Connecting a SPARK Max - </w:t>
+      </w:r>
+      <w:hyperlink r:id="rId22" w:history="1">
+        <w:r>
+          <w:rPr>
+            <w:rStyle w:val="Hyperlink"/>
+          </w:rPr>
+          <w:t>https://docs.revrobotics.com/rev-hardware-client/spark-max/connecting-a-spark-max</w:t>
+        </w:r>
+      </w:hyperlink>
+    </w:p>
+    <w:p>
+      <w:pPr>
+        <w:pStyle w:val="ListParagraph"/>
+        <w:numPr>
+          <w:ilvl w:val="1"/>
+          <w:numId w:val="7"/>
+        </w:numPr>
+      </w:pPr>
+      <w:r>
+        <w:t xml:space="preserve">Updating a SPARK Max - </w:t>
+      </w:r>
+      <w:hyperlink r:id="rId23" w:history="1">
+        <w:r>
+          <w:rPr>
+            <w:rStyle w:val="Hyperlink"/>
+          </w:rPr>
+          <w:t>https://docs.revrobotics.com/rev-hardware-client/spark-max/updating-spark-max</w:t>
         </w:r>
       </w:hyperlink>
     </w:p>
@@ -1419,6 +1515,65 @@
         </w:rPr>
       </w:pPr>
       <w:r>
+        <w:t xml:space="preserve">Install instructions - </w:t>
+      </w:r>
+      <w:hyperlink r:id="rId24" w:anchor="java-api-installation-instructions" w:history="1">
+        <w:r>
+          <w:rPr>
+            <w:rStyle w:val="Hyperlink"/>
+          </w:rPr>
+          <w:t>https://docs.revrobotics.com/sparkmax/software-resources/spark-max-api-information#java-api-installation-instructions</w:t>
+        </w:r>
+      </w:hyperlink>
+    </w:p>
+    <w:p>
+      <w:pPr>
+        <w:pStyle w:val="ListParagraph"/>
+        <w:numPr>
+          <w:ilvl w:val="1"/>
+          <w:numId w:val="7"/>
+        </w:numPr>
+      </w:pPr>
+      <w:r>
+        <w:t>REV Java</w:t>
+      </w:r>
+      <w:r>
+        <w:t xml:space="preserve"> API - </w:t>
+      </w:r>
+      <w:proofErr w:type="spellStart"/>
+      <w:r>
+        <w:t>java</w:t>
+      </w:r>
+      <w:r>
+        <w:t>doc</w:t>
+      </w:r>
+      <w:proofErr w:type="spellEnd"/>
+      <w:r>
+        <w:t xml:space="preserve"> - </w:t>
+      </w:r>
+      <w:hyperlink r:id="rId25" w:history="1">
+        <w:r>
+          <w:rPr>
+            <w:rStyle w:val="Hyperlink"/>
+          </w:rPr>
+          <w:t>https://codedocs.revrobotics.com/java/com/revrobotics/package-summary.html</w:t>
+        </w:r>
+      </w:hyperlink>
+    </w:p>
+    <w:p>
+      <w:pPr>
+        <w:pStyle w:val="ListParagraph"/>
+        <w:numPr>
+          <w:ilvl w:val="1"/>
+          <w:numId w:val="7"/>
+        </w:numPr>
+        <w:rPr>
+          <w:rStyle w:val="Hyperlink"/>
+          <w:color w:val="auto"/>
+          <w:u w:val="none"/>
+        </w:rPr>
+      </w:pPr>
+      <w:r>
         <w:t xml:space="preserve">REV Java code examples - </w:t>
       </w:r>
       <w:hyperlink r:id="rId26" w:history="1">
@@ -1483,7 +1638,6 @@
       </w:pPr>
       <w:proofErr w:type="spellStart"/>
       <w:r>
-        <w:lastRenderedPageBreak/>
         <w:t>NavX</w:t>
       </w:r>
       <w:proofErr w:type="spellEnd"/>
@@ -1751,6 +1905,7 @@
       </w:pPr>
       <w:bookmarkStart w:id="4" w:name="_Toc93157944"/>
       <w:r>
+        <w:lastRenderedPageBreak/>
         <w:t>Going Deeper</w:t>
       </w:r>
       <w:bookmarkEnd w:id="4"/>
@@ -1963,7 +2118,6 @@
           <w:color w:val="auto"/>
           <w:u w:val="none"/>
         </w:rPr>
-        <w:lastRenderedPageBreak/>
         <w:t xml:space="preserve">Command Groups - </w:t>
       </w:r>
       <w:hyperlink r:id="rId40" w:history="1">
@@ -2351,6 +2505,7 @@
         </w:numPr>
       </w:pPr>
       <w:r>
+        <w:lastRenderedPageBreak/>
         <w:t xml:space="preserve">Git book - </w:t>
       </w:r>
       <w:hyperlink r:id="rId48" w:history="1">
@@ -2441,7 +2596,6 @@
     </w:p>
     <w:p>
       <w:r>
-        <w:lastRenderedPageBreak/>
         <w:t>The following steps summarize how to get updated code into the main branch</w:t>
       </w:r>
     </w:p>
@@ -5155,6 +5309,27 @@
       <w:u w:val="single"/>
     </w:rPr>
   </w:style>
+  <w:style w:type="paragraph" w:styleId="NormalWeb">
+    <w:name w:val="Normal (Web)"/>
+    <w:basedOn w:val="Normal"/>
+    <w:uiPriority w:val="99"/>
+    <w:semiHidden/>
+    <w:unhideWhenUsed/>
+    <w:rsid w:val="00767EB0"/>
+    <w:pPr>
+      <w:spacing w:before="100" w:beforeAutospacing="1" w:after="100" w:afterAutospacing="1" w:line="240" w:lineRule="auto"/>
+    </w:pPr>
+    <w:rPr>
+      <w:rFonts w:ascii="Times New Roman" w:eastAsia="Times New Roman" w:hAnsi="Times New Roman" w:cs="Times New Roman"/>
+      <w:sz w:val="24"/>
+      <w:szCs w:val="24"/>
+    </w:rPr>
+  </w:style>
+  <w:style w:type="character" w:customStyle="1" w:styleId="pre">
+    <w:name w:val="pre"/>
+    <w:basedOn w:val="DefaultParagraphFont"/>
+    <w:rsid w:val="00767EB0"/>
+  </w:style>
 </w:styles>
 </file>
 

</xml_diff>